<commit_message>
modified Deliverable 5 docx
</commit_message>
<xml_diff>
--- a/deliverable5/Deliverable 5.docx
+++ b/deliverable5/Deliverable 5.docx
@@ -1077,6 +1077,46 @@
             <w:rPr>
               <w:noProof/>
             </w:rPr>
+            <w:t>S</w:t>
+          </w:r>
+          <w:r>
+            <w:rPr>
+              <w:noProof/>
+            </w:rPr>
+            <w:t>print 1</w:t>
+          </w:r>
+          <w:r>
+            <w:rPr>
+              <w:noProof/>
+            </w:rPr>
+            <w:tab/>
+          </w:r>
+          <w:r>
+            <w:rPr>
+              <w:noProof/>
+            </w:rPr>
+            <w:t>13</w:t>
+          </w:r>
+        </w:p>
+        <w:p>
+          <w:pPr>
+            <w:pStyle w:val="TOC2"/>
+            <w:tabs>
+              <w:tab w:val="right" w:pos="9350"/>
+            </w:tabs>
+            <w:rPr>
+              <w:b w:val="0"/>
+              <w:smallCaps w:val="0"/>
+              <w:noProof/>
+              <w:sz w:val="24"/>
+              <w:szCs w:val="24"/>
+              <w:lang w:eastAsia="ja-JP"/>
+            </w:rPr>
+          </w:pPr>
+          <w:r>
+            <w:rPr>
+              <w:noProof/>
+            </w:rPr>
             <w:t>Sprint 2</w:t>
           </w:r>
           <w:r>
@@ -1123,7 +1163,7 @@
             <w:rPr>
               <w:noProof/>
             </w:rPr>
-            <w:t>13</w:t>
+            <w:t>14</w:t>
           </w:r>
         </w:p>
         <w:p>
@@ -1152,12 +1192,13 @@
               <w:noProof/>
             </w:rPr>
             <w:tab/>
+            <w:t>1</w:t>
           </w:r>
           <w:r>
             <w:rPr>
               <w:noProof/>
             </w:rPr>
-            <w:t>14</w:t>
+            <w:t>4</w:t>
           </w:r>
         </w:p>
         <w:p>
@@ -1186,11 +1227,6 @@
               <w:noProof/>
             </w:rPr>
             <w:tab/>
-          </w:r>
-          <w:r>
-            <w:rPr>
-              <w:noProof/>
-            </w:rPr>
             <w:t>15</w:t>
           </w:r>
         </w:p>
@@ -1225,25 +1261,177 @@
             <w:rPr>
               <w:noProof/>
             </w:rPr>
-            <w:t>15</w:t>
+            <w:t>1</w:t>
+          </w:r>
+          <w:r>
+            <w:rPr>
+              <w:noProof/>
+            </w:rPr>
+            <w:t>6</w:t>
           </w:r>
         </w:p>
         <w:p>
+          <w:pPr>
+            <w:pStyle w:val="TOC1"/>
+            <w:tabs>
+              <w:tab w:val="left" w:pos="1806"/>
+              <w:tab w:val="right" w:pos="9350"/>
+            </w:tabs>
+            <w:rPr>
+              <w:b w:val="0"/>
+              <w:caps w:val="0"/>
+              <w:noProof/>
+              <w:sz w:val="24"/>
+              <w:szCs w:val="24"/>
+              <w:u w:val="none"/>
+              <w:lang w:eastAsia="ja-JP"/>
+            </w:rPr>
+          </w:pPr>
           <w:r>
             <w:rPr>
-              <w:b/>
+              <w:b w:val="0"/>
               <w:bCs/>
               <w:noProof/>
             </w:rPr>
             <w:fldChar w:fldCharType="end"/>
           </w:r>
+          <w:r>
+            <w:rPr>
+              <w:noProof/>
+            </w:rPr>
+            <w:t xml:space="preserve"> </w:t>
+          </w:r>
+          <w:r>
+            <w:rPr>
+              <w:noProof/>
+            </w:rPr>
+            <w:t>Validation</w:t>
+          </w:r>
+          <w:r>
+            <w:rPr>
+              <w:noProof/>
+            </w:rPr>
+            <w:tab/>
+          </w:r>
+          <w:r>
+            <w:rPr>
+              <w:noProof/>
+            </w:rPr>
+            <w:tab/>
+          </w:r>
+          <w:r>
+            <w:rPr>
+              <w:noProof/>
+            </w:rPr>
+            <w:t>17</w:t>
+          </w:r>
+        </w:p>
+        <w:p>
+          <w:pPr>
+            <w:pStyle w:val="TOC2"/>
+            <w:tabs>
+              <w:tab w:val="right" w:pos="9350"/>
+            </w:tabs>
+            <w:rPr>
+              <w:b w:val="0"/>
+              <w:smallCaps w:val="0"/>
+              <w:noProof/>
+              <w:sz w:val="24"/>
+              <w:szCs w:val="24"/>
+              <w:lang w:eastAsia="ja-JP"/>
+            </w:rPr>
+          </w:pPr>
+          <w:r>
+            <w:rPr>
+              <w:noProof/>
+            </w:rPr>
+            <w:t>Demo with client</w:t>
+          </w:r>
+          <w:r>
+            <w:rPr>
+              <w:noProof/>
+            </w:rPr>
+            <w:tab/>
+            <w:t>1</w:t>
+          </w:r>
+          <w:r>
+            <w:rPr>
+              <w:noProof/>
+            </w:rPr>
+            <w:t>7</w:t>
+          </w:r>
+        </w:p>
+        <w:p>
+          <w:pPr>
+            <w:pStyle w:val="TOC1"/>
+            <w:tabs>
+              <w:tab w:val="right" w:pos="9350"/>
+            </w:tabs>
+            <w:rPr>
+              <w:b w:val="0"/>
+              <w:caps w:val="0"/>
+              <w:noProof/>
+              <w:sz w:val="24"/>
+              <w:szCs w:val="24"/>
+              <w:u w:val="none"/>
+              <w:lang w:eastAsia="ja-JP"/>
+            </w:rPr>
+          </w:pPr>
+          <w:r>
+            <w:rPr>
+              <w:noProof/>
+            </w:rPr>
+            <w:t>Verification</w:t>
+          </w:r>
+          <w:r>
+            <w:rPr>
+              <w:noProof/>
+            </w:rPr>
+            <w:tab/>
+          </w:r>
+          <w:r>
+            <w:rPr>
+              <w:noProof/>
+            </w:rPr>
+            <w:t>18</w:t>
+          </w:r>
         </w:p>
       </w:sdtContent>
     </w:sdt>
-    <w:p/>
-    <w:p/>
-    <w:p/>
-    <w:p/>
+    <w:p>
+      <w:pPr>
+        <w:pStyle w:val="TOC2"/>
+        <w:tabs>
+          <w:tab w:val="right" w:pos="9350"/>
+        </w:tabs>
+        <w:rPr>
+          <w:b w:val="0"/>
+          <w:smallCaps w:val="0"/>
+          <w:noProof/>
+          <w:sz w:val="24"/>
+          <w:szCs w:val="24"/>
+          <w:lang w:eastAsia="ja-JP"/>
+        </w:rPr>
+      </w:pPr>
+      <w:r>
+        <w:rPr>
+          <w:noProof/>
+        </w:rPr>
+        <w:t>Code Inspection</w:t>
+      </w:r>
+      <w:r>
+        <w:rPr>
+          <w:noProof/>
+        </w:rPr>
+        <w:tab/>
+      </w:r>
+      <w:r>
+        <w:rPr>
+          <w:noProof/>
+        </w:rPr>
+        <w:t>18</w:t>
+      </w:r>
+    </w:p>
     <w:p/>
     <w:p/>
     <w:p/>
@@ -5698,29 +5886,30 @@
       </w:pPr>
       <w:bookmarkStart w:id="14" w:name="_Toc342140520"/>
       <w:r>
-        <w:t>Sprint 2</w:t>
+        <w:t xml:space="preserve">Sprint </w:t>
       </w:r>
       <w:bookmarkEnd w:id="14"/>
-    </w:p>
-    <w:p>
-      <w:pPr>
-        <w:rPr>
-          <w:rFonts w:cs="Times New Roman"/>
-        </w:rPr>
-      </w:pPr>
-      <w:r>
-        <w:rPr>
-          <w:rFonts w:cs="Times New Roman"/>
+      <w:r>
+        <w:t>1</w:t>
+      </w:r>
+    </w:p>
+    <w:p>
+      <w:r>
+        <w:rPr>
           <w:noProof/>
         </w:rPr>
         <w:drawing>
-          <wp:inline distT="0" distB="0" distL="0" distR="0" wp14:anchorId="3DBDBECD" wp14:editId="334D947E">
-            <wp:extent cx="4570730" cy="2741930"/>
-            <wp:effectExtent l="0" t="0" r="1270" b="1270"/>
-            <wp:docPr id="8" name="Chart 8"/>
-            <wp:cNvGraphicFramePr>
-              <a:graphicFrameLocks xmlns:a="http://schemas.openxmlformats.org/drawingml/2006/main"/>
-            </wp:cNvGraphicFramePr>
+          <wp:inline distT="0" distB="0" distL="0" distR="0" wp14:anchorId="43E28C7A" wp14:editId="6533F158">
+            <wp:extent cx="4815840" cy="2724150"/>
+            <wp:effectExtent l="0" t="0" r="3810" b="0"/>
+            <wp:docPr id="11" name="Chart 11">
+              <a:extLst xmlns:a="http://schemas.openxmlformats.org/drawingml/2006/main">
+                <a:ext uri="{FF2B5EF4-FFF2-40B4-BE49-F238E27FC236}">
+                  <a16:creationId xmlns:a16="http://schemas.microsoft.com/office/drawing/2014/main" id="{9F75B049-764E-42FC-B273-3A3A9C1473AB}"/>
+                </a:ext>
+              </a:extLst>
+            </wp:docPr>
+            <wp:cNvGraphicFramePr/>
             <a:graphic xmlns:a="http://schemas.openxmlformats.org/drawingml/2006/main">
               <a:graphicData uri="http://schemas.openxmlformats.org/drawingml/2006/chart">
                 <c:chart xmlns:c="http://schemas.openxmlformats.org/drawingml/2006/chart" xmlns:r="http://schemas.openxmlformats.org/officeDocument/2006/relationships" r:id="rId14"/>
@@ -5731,29 +5920,19 @@
       </w:r>
     </w:p>
     <w:p>
-      <w:pPr>
-        <w:rPr>
-          <w:rFonts w:cs="Times New Roman"/>
-        </w:rPr>
-      </w:pPr>
+      <w:r>
+        <w:t>After our first sprint, we have collectively completed 5 story points per developer but over a 2-day period as oppose to over a 5-day period. As a result, our burn down chart has a straight line the first 5-days and a much steeper slopes the last 2-days</w:t>
+      </w:r>
     </w:p>
     <w:p>
       <w:pPr>
         <w:pStyle w:val="Heading2"/>
       </w:pPr>
-      <w:bookmarkStart w:id="15" w:name="_Toc342140521"/>
-      <w:r>
-        <w:t>Sprint 3</w:t>
-      </w:r>
-      <w:bookmarkEnd w:id="15"/>
-    </w:p>
-    <w:p>
-      <w:pPr>
-        <w:rPr>
-          <w:rFonts w:cs="Times New Roman"/>
-        </w:rPr>
-      </w:pPr>
-    </w:p>
+      <w:r>
+        <w:t>Sprint 2</w:t>
+      </w:r>
+    </w:p>
+    <w:p/>
     <w:p>
       <w:pPr>
         <w:rPr>
@@ -5766,10 +5945,10 @@
           <w:noProof/>
         </w:rPr>
         <w:drawing>
-          <wp:inline distT="0" distB="0" distL="0" distR="0" wp14:anchorId="42466D55" wp14:editId="22DD1B44">
-            <wp:extent cx="4570730" cy="2741930"/>
-            <wp:effectExtent l="0" t="0" r="1270" b="1270"/>
-            <wp:docPr id="7" name="Chart 7"/>
+          <wp:inline distT="0" distB="0" distL="0" distR="0" wp14:anchorId="3DBDBECD" wp14:editId="4CD184DA">
+            <wp:extent cx="5219700" cy="3044190"/>
+            <wp:effectExtent l="0" t="0" r="0" b="3810"/>
+            <wp:docPr id="8" name="Chart 8"/>
             <wp:cNvGraphicFramePr>
               <a:graphicFrameLocks xmlns:a="http://schemas.openxmlformats.org/drawingml/2006/main"/>
             </wp:cNvGraphicFramePr>
@@ -5784,108 +5963,35 @@
     </w:p>
     <w:p>
       <w:pPr>
-        <w:spacing w:before="0" w:after="0"/>
         <w:rPr>
           <w:rFonts w:cs="Times New Roman"/>
         </w:rPr>
       </w:pPr>
-      <w:r>
+    </w:p>
+    <w:p>
+      <w:pPr>
         <w:rPr>
           <w:rFonts w:cs="Times New Roman"/>
         </w:rPr>
-        <w:t>User story completion NOT ACCOMPLISHED IN THIS SPRINT, to be accomplished in next sprint</w:t>
-      </w:r>
-    </w:p>
-    <w:p>
-      <w:pPr>
-        <w:spacing w:before="0" w:after="0"/>
+      </w:pPr>
+    </w:p>
+    <w:p>
+      <w:pPr>
+        <w:pStyle w:val="Heading2"/>
+      </w:pPr>
+      <w:bookmarkStart w:id="15" w:name="_Toc342140521"/>
+      <w:r>
+        <w:lastRenderedPageBreak/>
+        <w:t>Sprint 3</w:t>
+      </w:r>
+      <w:bookmarkEnd w:id="15"/>
+    </w:p>
+    <w:p>
+      <w:pPr>
         <w:rPr>
           <w:rFonts w:cs="Times New Roman"/>
         </w:rPr>
       </w:pPr>
-      <w:r>
-        <w:rPr>
-          <w:rFonts w:cs="Times New Roman"/>
-        </w:rPr>
-        <w:tab/>
-        <w:t>All tasks delayed</w:t>
-      </w:r>
-    </w:p>
-    <w:p>
-      <w:pPr>
-        <w:spacing w:before="0" w:after="0"/>
-        <w:ind w:left="720" w:firstLine="720"/>
-        <w:rPr>
-          <w:rFonts w:cs="Times New Roman"/>
-        </w:rPr>
-      </w:pPr>
-      <w:r>
-        <w:rPr>
-          <w:rFonts w:cs="Times New Roman"/>
-        </w:rPr>
-        <w:t>Heavy course load for some members, burndown negligible this sprint</w:t>
-      </w:r>
-    </w:p>
-    <w:p>
-      <w:pPr>
-        <w:spacing w:before="0" w:after="0"/>
-        <w:ind w:firstLine="720"/>
-        <w:rPr>
-          <w:rFonts w:cs="Times New Roman"/>
-        </w:rPr>
-      </w:pPr>
-      <w:r>
-        <w:rPr>
-          <w:rFonts w:cs="Times New Roman"/>
-        </w:rPr>
-        <w:t>due to clarification with client:</w:t>
-      </w:r>
-    </w:p>
-    <w:p>
-      <w:pPr>
-        <w:spacing w:before="0" w:after="0"/>
-        <w:rPr>
-          <w:rFonts w:cs="Times New Roman"/>
-        </w:rPr>
-      </w:pPr>
-      <w:r>
-        <w:rPr>
-          <w:rFonts w:cs="Times New Roman"/>
-        </w:rPr>
-        <w:tab/>
-      </w:r>
-      <w:r>
-        <w:rPr>
-          <w:rFonts w:cs="Times New Roman"/>
-        </w:rPr>
-        <w:tab/>
-        <w:t>Story 7 taking an extremely unexpectedly long amount of time</w:t>
-      </w:r>
-    </w:p>
-    <w:p>
-      <w:pPr>
-        <w:spacing w:before="0" w:after="0"/>
-        <w:rPr>
-          <w:rFonts w:cs="Times New Roman"/>
-        </w:rPr>
-      </w:pPr>
-      <w:r>
-        <w:rPr>
-          <w:rFonts w:cs="Times New Roman"/>
-        </w:rPr>
-        <w:tab/>
-      </w:r>
-    </w:p>
-    <w:p>
-      <w:pPr>
-        <w:pStyle w:val="Heading2"/>
-      </w:pPr>
-      <w:bookmarkStart w:id="16" w:name="_Toc342140522"/>
-      <w:r>
-        <w:lastRenderedPageBreak/>
-        <w:t>Sprint 4</w:t>
-      </w:r>
-      <w:bookmarkEnd w:id="16"/>
     </w:p>
     <w:p>
       <w:pPr>
@@ -5899,10 +6005,10 @@
           <w:noProof/>
         </w:rPr>
         <w:drawing>
-          <wp:inline distT="0" distB="0" distL="0" distR="0" wp14:anchorId="176BBAD3" wp14:editId="1AEAF032">
+          <wp:inline distT="0" distB="0" distL="0" distR="0" wp14:anchorId="42466D55" wp14:editId="1CD58AF2">
             <wp:extent cx="4570730" cy="2741930"/>
             <wp:effectExtent l="0" t="0" r="1270" b="1270"/>
-            <wp:docPr id="6" name="Chart 6"/>
+            <wp:docPr id="7" name="Chart 7"/>
             <wp:cNvGraphicFramePr>
               <a:graphicFrameLocks xmlns:a="http://schemas.openxmlformats.org/drawingml/2006/main"/>
             </wp:cNvGraphicFramePr>
@@ -5926,6 +6032,153 @@
         <w:rPr>
           <w:rFonts w:cs="Times New Roman"/>
         </w:rPr>
+        <w:t>User story completion NOT ACCOMPLISHED IN THIS SPRINT, to be accomplished in next sprint</w:t>
+      </w:r>
+    </w:p>
+    <w:p>
+      <w:pPr>
+        <w:spacing w:before="0" w:after="0"/>
+        <w:rPr>
+          <w:rFonts w:cs="Times New Roman"/>
+        </w:rPr>
+      </w:pPr>
+      <w:r>
+        <w:rPr>
+          <w:rFonts w:cs="Times New Roman"/>
+        </w:rPr>
+        <w:tab/>
+        <w:t>All tasks delayed</w:t>
+      </w:r>
+    </w:p>
+    <w:p>
+      <w:pPr>
+        <w:spacing w:before="0" w:after="0"/>
+        <w:ind w:left="720" w:firstLine="720"/>
+        <w:rPr>
+          <w:rFonts w:cs="Times New Roman"/>
+        </w:rPr>
+      </w:pPr>
+      <w:r>
+        <w:rPr>
+          <w:rFonts w:cs="Times New Roman"/>
+        </w:rPr>
+        <w:t>Heavy course load for some members, burndown negligible this sprint</w:t>
+      </w:r>
+    </w:p>
+    <w:p>
+      <w:pPr>
+        <w:spacing w:before="0" w:after="0"/>
+        <w:ind w:firstLine="720"/>
+        <w:rPr>
+          <w:rFonts w:cs="Times New Roman"/>
+        </w:rPr>
+      </w:pPr>
+      <w:r>
+        <w:rPr>
+          <w:rFonts w:cs="Times New Roman"/>
+        </w:rPr>
+        <w:t>due to clarification with client:</w:t>
+      </w:r>
+    </w:p>
+    <w:p>
+      <w:pPr>
+        <w:spacing w:before="0" w:after="0"/>
+        <w:rPr>
+          <w:rFonts w:cs="Times New Roman"/>
+        </w:rPr>
+      </w:pPr>
+      <w:r>
+        <w:rPr>
+          <w:rFonts w:cs="Times New Roman"/>
+        </w:rPr>
+        <w:tab/>
+      </w:r>
+      <w:r>
+        <w:rPr>
+          <w:rFonts w:cs="Times New Roman"/>
+        </w:rPr>
+        <w:tab/>
+        <w:t>Story 7 taking an extremely unexpectedly long amount of time</w:t>
+      </w:r>
+    </w:p>
+    <w:p>
+      <w:pPr>
+        <w:spacing w:before="0" w:after="0"/>
+        <w:rPr>
+          <w:rFonts w:cs="Times New Roman"/>
+        </w:rPr>
+      </w:pPr>
+      <w:r>
+        <w:rPr>
+          <w:rFonts w:cs="Times New Roman"/>
+        </w:rPr>
+        <w:tab/>
+      </w:r>
+    </w:p>
+    <w:p>
+      <w:pPr>
+        <w:pStyle w:val="Heading2"/>
+      </w:pPr>
+      <w:bookmarkStart w:id="16" w:name="_Toc342140522"/>
+      <w:r>
+        <w:t>Sprint 4</w:t>
+      </w:r>
+      <w:bookmarkEnd w:id="16"/>
+    </w:p>
+    <w:p>
+      <w:pPr>
+        <w:rPr>
+          <w:rFonts w:cs="Times New Roman"/>
+        </w:rPr>
+      </w:pPr>
+      <w:r>
+        <w:rPr>
+          <w:rFonts w:cs="Times New Roman"/>
+          <w:noProof/>
+        </w:rPr>
+        <w:drawing>
+          <wp:inline distT="0" distB="0" distL="0" distR="0" wp14:anchorId="176BBAD3" wp14:editId="3F7AA552">
+            <wp:extent cx="4570730" cy="2741930"/>
+            <wp:effectExtent l="0" t="0" r="1270" b="1270"/>
+            <wp:docPr id="6" name="Chart 6"/>
+            <wp:cNvGraphicFramePr>
+              <a:graphicFrameLocks xmlns:a="http://schemas.openxmlformats.org/drawingml/2006/main"/>
+            </wp:cNvGraphicFramePr>
+            <a:graphic xmlns:a="http://schemas.openxmlformats.org/drawingml/2006/main">
+              <a:graphicData uri="http://schemas.openxmlformats.org/drawingml/2006/chart">
+                <c:chart xmlns:c="http://schemas.openxmlformats.org/drawingml/2006/chart" xmlns:r="http://schemas.openxmlformats.org/officeDocument/2006/relationships" r:id="rId17"/>
+              </a:graphicData>
+            </a:graphic>
+          </wp:inline>
+        </w:drawing>
+      </w:r>
+    </w:p>
+    <w:p>
+      <w:pPr>
+        <w:rPr>
+          <w:rFonts w:cs="Times New Roman"/>
+        </w:rPr>
+      </w:pPr>
+    </w:p>
+    <w:p>
+      <w:pPr>
+        <w:rPr>
+          <w:rFonts w:cs="Times New Roman"/>
+        </w:rPr>
+      </w:pPr>
+    </w:p>
+    <w:p>
+      <w:pPr>
+        <w:spacing w:before="0" w:after="0"/>
+        <w:rPr>
+          <w:rFonts w:cs="Times New Roman"/>
+        </w:rPr>
+      </w:pPr>
+      <w:r>
+        <w:rPr>
+          <w:rFonts w:cs="Times New Roman"/>
+        </w:rPr>
+        <w:lastRenderedPageBreak/>
         <w:t>Story point reassignment becoming major issue</w:t>
       </w:r>
     </w:p>
@@ -6122,7 +6375,7 @@
                     </pic:cNvPicPr>
                   </pic:nvPicPr>
                   <pic:blipFill>
-                    <a:blip r:embed="rId17">
+                    <a:blip r:embed="rId18">
                       <a:extLst>
                         <a:ext uri="{28A0092B-C50C-407E-A947-70E740481C1C}">
                           <a14:useLocalDpi xmlns:a14="http://schemas.microsoft.com/office/drawing/2010/main" val="0"/>
@@ -6155,11 +6408,22 @@
       </w:r>
     </w:p>
     <w:p/>
+    <w:p/>
+    <w:p/>
+    <w:p/>
+    <w:p/>
+    <w:p/>
+    <w:p/>
+    <w:p/>
+    <w:p/>
+    <w:p/>
+    <w:p/>
     <w:p>
       <w:pPr>
         <w:pStyle w:val="Heading2"/>
       </w:pPr>
       <w:r>
+        <w:lastRenderedPageBreak/>
         <w:t>Project Burndown</w:t>
       </w:r>
     </w:p>
@@ -6187,7 +6451,7 @@
                     </pic:cNvPicPr>
                   </pic:nvPicPr>
                   <pic:blipFill>
-                    <a:blip r:embed="rId18">
+                    <a:blip r:embed="rId19">
                       <a:extLst>
                         <a:ext uri="{28A0092B-C50C-407E-A947-70E740481C1C}">
                           <a14:useLocalDpi xmlns:a14="http://schemas.microsoft.com/office/drawing/2010/main" val="0"/>
@@ -6221,58 +6485,739 @@
     </w:p>
     <w:p>
       <w:r>
-        <w:t xml:space="preserve">All </w:t>
-      </w:r>
-      <w:r>
-        <w:t>stories are completed</w:t>
-      </w:r>
-    </w:p>
-    <w:p>
-      <w:r>
-        <w:t xml:space="preserve">We had a lot of reassignment, </w:t>
-      </w:r>
-      <w:r>
-        <w:t>which resulted in an increase of</w:t>
-      </w:r>
-      <w:r>
-        <w:t xml:space="preserve"> story points </w:t>
-      </w:r>
-      <w:r>
-        <w:t>for various</w:t>
-      </w:r>
-      <w:r>
-        <w:t xml:space="preserve"> tasks.</w:t>
-      </w:r>
-    </w:p>
-    <w:p>
-      <w:r>
-        <w:t>Summary:</w:t>
-      </w:r>
-    </w:p>
-    <w:p>
-      <w:pPr>
-        <w:rPr>
+        <w:rPr>
+          <w:b/>
+        </w:rPr>
+        <w:t>Summary</w:t>
+      </w:r>
+      <w:r>
+        <w:t>:</w:t>
+      </w:r>
+    </w:p>
+    <w:p>
+      <w:r>
+        <w:rPr>
+          <w:b/>
           <w:color w:val="FF0000"/>
         </w:rPr>
-      </w:pPr>
-      <w:r>
-        <w:rPr>
-          <w:b/>
+        <w:tab/>
+      </w:r>
+      <w:r>
+        <w:t xml:space="preserve">Looking back on this </w:t>
+      </w:r>
+      <w:r>
+        <w:t xml:space="preserve">project, one thing we will need to improve on is developing more accurate predictions on story cost. We saw many of our initial predicted cost increase substantially due to actual higher research time than expected. The most prominent increases of story cost came from extracting from external databases such as exoplanet.eu and Nasa archive. Another major story increase came from comparing two difference XML files (story 7) due to a higher than expected research time required for this user story. Although we faced setbacks stalling development, such as periods where there </w:t>
+      </w:r>
+      <w:r>
+        <w:t>was</w:t>
+      </w:r>
+      <w:r>
+        <w:t xml:space="preserve"> no progress made due to exams and other commitments, we were able to rally together near the last two weeks of the project and complete all user stories. </w:t>
+      </w:r>
+    </w:p>
+    <w:p>
+      <w:pPr>
+        <w:rPr>
           <w:color w:val="FF0000"/>
         </w:rPr>
-        <w:tab/>
-      </w:r>
-      <w:r>
-        <w:t xml:space="preserve">Looking back on this project, </w:t>
-      </w:r>
+      </w:pPr>
+    </w:p>
+    <w:p/>
+    <w:p/>
+    <w:p/>
+    <w:p/>
+    <w:p/>
+    <w:p/>
+    <w:p/>
+    <w:p/>
+    <w:p/>
+    <w:p>
+      <w:pPr>
+        <w:pStyle w:val="Heading1"/>
+      </w:pPr>
+      <w:r>
+        <w:lastRenderedPageBreak/>
+        <w:t>vALIDATION – dEMO WITH CLIENT</w:t>
+      </w:r>
+    </w:p>
+    <w:p>
+      <w:pPr>
+        <w:rPr>
+          <w:b/>
+        </w:rPr>
+      </w:pPr>
       <w:bookmarkStart w:id="18" w:name="_GoBack"/>
       <w:bookmarkEnd w:id="18"/>
-      <w:r>
+    </w:p>
+    <w:p>
+      <w:pPr>
+        <w:rPr>
+          <w:b/>
+        </w:rPr>
+      </w:pPr>
+    </w:p>
+    <w:p>
+      <w:pPr>
+        <w:rPr>
+          <w:b/>
+        </w:rPr>
+      </w:pPr>
+    </w:p>
+    <w:p>
+      <w:pPr>
+        <w:rPr>
+          <w:b/>
+        </w:rPr>
+      </w:pPr>
+    </w:p>
+    <w:p>
+      <w:pPr>
+        <w:rPr>
+          <w:b/>
+        </w:rPr>
+      </w:pPr>
+    </w:p>
+    <w:p>
+      <w:pPr>
+        <w:rPr>
+          <w:b/>
+        </w:rPr>
+      </w:pPr>
+    </w:p>
+    <w:p>
+      <w:pPr>
+        <w:rPr>
+          <w:b/>
+        </w:rPr>
+      </w:pPr>
+    </w:p>
+    <w:p>
+      <w:pPr>
+        <w:rPr>
+          <w:b/>
+        </w:rPr>
+      </w:pPr>
+    </w:p>
+    <w:p>
+      <w:pPr>
+        <w:rPr>
+          <w:b/>
+        </w:rPr>
+      </w:pPr>
+    </w:p>
+    <w:p>
+      <w:pPr>
+        <w:rPr>
+          <w:b/>
+        </w:rPr>
+      </w:pPr>
+    </w:p>
+    <w:p>
+      <w:pPr>
+        <w:rPr>
+          <w:b/>
+        </w:rPr>
+      </w:pPr>
+    </w:p>
+    <w:p>
+      <w:pPr>
+        <w:rPr>
+          <w:b/>
+        </w:rPr>
+      </w:pPr>
+    </w:p>
+    <w:p>
+      <w:pPr>
+        <w:rPr>
+          <w:b/>
+        </w:rPr>
+      </w:pPr>
+    </w:p>
+    <w:p>
+      <w:pPr>
+        <w:rPr>
+          <w:b/>
+        </w:rPr>
+      </w:pPr>
+    </w:p>
+    <w:p>
+      <w:pPr>
+        <w:rPr>
+          <w:b/>
+        </w:rPr>
+      </w:pPr>
+    </w:p>
+    <w:p>
+      <w:pPr>
+        <w:rPr>
+          <w:b/>
+        </w:rPr>
+      </w:pPr>
+    </w:p>
+    <w:p>
+      <w:pPr>
+        <w:rPr>
+          <w:b/>
+        </w:rPr>
+      </w:pPr>
+    </w:p>
+    <w:p>
+      <w:pPr>
+        <w:rPr>
+          <w:b/>
+        </w:rPr>
+      </w:pPr>
+    </w:p>
+    <w:p>
+      <w:pPr>
+        <w:rPr>
+          <w:b/>
+        </w:rPr>
+      </w:pPr>
+    </w:p>
+    <w:p>
+      <w:pPr>
+        <w:rPr>
+          <w:b/>
+        </w:rPr>
+      </w:pPr>
+    </w:p>
+    <w:p>
+      <w:pPr>
+        <w:rPr>
+          <w:b/>
+        </w:rPr>
+      </w:pPr>
+    </w:p>
+    <w:p>
+      <w:pPr>
+        <w:rPr>
+          <w:b/>
+        </w:rPr>
+      </w:pPr>
+    </w:p>
+    <w:p>
+      <w:pPr>
+        <w:rPr>
+          <w:b/>
+        </w:rPr>
+      </w:pPr>
+    </w:p>
+    <w:p>
+      <w:pPr>
+        <w:rPr>
+          <w:b/>
+        </w:rPr>
+      </w:pPr>
+    </w:p>
+    <w:p>
+      <w:pPr>
+        <w:rPr>
+          <w:b/>
+        </w:rPr>
+      </w:pPr>
+    </w:p>
+    <w:p>
+      <w:pPr>
+        <w:rPr>
+          <w:b/>
+        </w:rPr>
+      </w:pPr>
+    </w:p>
+    <w:p>
+      <w:pPr>
+        <w:rPr>
+          <w:b/>
+        </w:rPr>
+      </w:pPr>
+    </w:p>
+    <w:p>
+      <w:pPr>
+        <w:pStyle w:val="Heading1"/>
+        <w:rPr>
+          <w:noProof/>
+        </w:rPr>
+      </w:pPr>
+      <w:r>
+        <w:rPr>
+          <w:noProof/>
+        </w:rPr>
+        <w:lastRenderedPageBreak/>
+        <w:t>Verification</w:t>
+      </w:r>
+    </w:p>
+    <w:p>
+      <w:pPr>
+        <w:pStyle w:val="Heading2"/>
+      </w:pPr>
+      <w:r>
+        <w:t>Code Inspection</w:t>
+      </w:r>
+    </w:p>
+    <w:p>
+      <w:pPr>
+        <w:spacing w:line="240" w:lineRule="auto"/>
+        <w:contextualSpacing/>
+        <w:rPr>
+          <w:b/>
+        </w:rPr>
+      </w:pPr>
+      <w:r>
+        <w:rPr>
+          <w:b/>
+        </w:rPr>
+        <w:t>Code Inspection</w:t>
+      </w:r>
+    </w:p>
+    <w:p>
+      <w:pPr>
+        <w:spacing w:line="240" w:lineRule="auto"/>
+        <w:contextualSpacing/>
+        <w:rPr>
+          <w:b/>
+        </w:rPr>
+      </w:pPr>
+      <w:r>
+        <w:rPr>
+          <w:b/>
+        </w:rPr>
+        <w:tab/>
+        <w:t>-Reviewer: Dennis Tra</w:t>
+      </w:r>
+    </w:p>
+    <w:p>
+      <w:pPr>
+        <w:spacing w:line="240" w:lineRule="auto"/>
+        <w:contextualSpacing/>
+        <w:rPr>
+          <w:b/>
+        </w:rPr>
+      </w:pPr>
+      <w:r>
+        <w:rPr>
+          <w:b/>
+        </w:rPr>
+        <w:tab/>
+        <w:t>-Code Author: Henry Liu</w:t>
+      </w:r>
+    </w:p>
+    <w:p>
+      <w:pPr>
+        <w:spacing w:line="240" w:lineRule="auto"/>
+        <w:contextualSpacing/>
+        <w:rPr>
+          <w:b/>
+        </w:rPr>
+      </w:pPr>
+      <w:r>
+        <w:rPr>
+          <w:b/>
+        </w:rPr>
+        <w:tab/>
+        <w:t>-Date of review: November 30th, 2016</w:t>
+      </w:r>
+    </w:p>
+    <w:p>
+      <w:pPr>
+        <w:spacing w:line="240" w:lineRule="auto"/>
+        <w:contextualSpacing/>
+        <w:rPr>
+          <w:b/>
+        </w:rPr>
+      </w:pPr>
+      <w:r>
+        <w:rPr>
+          <w:b/>
+        </w:rPr>
+        <w:tab/>
+        <w:t>-Code under review: repo.py</w:t>
+      </w:r>
+    </w:p>
+    <w:p>
+      <w:pPr>
+        <w:spacing w:line="240" w:lineRule="auto"/>
+        <w:contextualSpacing/>
+        <w:rPr>
+          <w:b/>
+        </w:rPr>
+      </w:pPr>
+      <w:r>
+        <w:rPr>
+          <w:b/>
+        </w:rPr>
+        <w:t xml:space="preserve">  </w:t>
+      </w:r>
+    </w:p>
+    <w:p>
+      <w:pPr>
+        <w:spacing w:line="240" w:lineRule="auto"/>
+        <w:contextualSpacing/>
+        <w:rPr>
+          <w:b/>
+        </w:rPr>
+      </w:pPr>
+      <w:r>
+        <w:rPr>
+          <w:b/>
+        </w:rPr>
+        <w:t>Categories:</w:t>
+      </w:r>
+    </w:p>
+    <w:p>
+      <w:pPr>
+        <w:spacing w:line="240" w:lineRule="auto"/>
+        <w:contextualSpacing/>
+        <w:rPr>
+          <w:b/>
+        </w:rPr>
+      </w:pPr>
+      <w:r>
+        <w:rPr>
+          <w:b/>
+        </w:rPr>
+        <w:tab/>
+        <w:t>-Bugs:</w:t>
+      </w:r>
+    </w:p>
+    <w:p>
+      <w:pPr>
+        <w:spacing w:line="240" w:lineRule="auto"/>
+        <w:contextualSpacing/>
+        <w:rPr>
+          <w:b/>
+        </w:rPr>
+      </w:pPr>
+      <w:r>
+        <w:rPr>
+          <w:b/>
+        </w:rPr>
+        <w:tab/>
+      </w:r>
+      <w:r>
+        <w:rPr>
+          <w:b/>
+        </w:rPr>
+        <w:tab/>
+      </w:r>
+      <w:r>
+        <w:rPr>
+          <w:b/>
+        </w:rPr>
+        <w:t>-No problems found</w:t>
+      </w:r>
+    </w:p>
+    <w:p>
+      <w:pPr>
+        <w:spacing w:line="240" w:lineRule="auto"/>
+        <w:contextualSpacing/>
+        <w:rPr>
+          <w:b/>
+        </w:rPr>
+      </w:pPr>
+      <w:r>
+        <w:rPr>
+          <w:b/>
+        </w:rPr>
+        <w:tab/>
+      </w:r>
+      <w:r>
+        <w:rPr>
+          <w:b/>
+        </w:rPr>
+        <w:tab/>
+      </w:r>
+    </w:p>
+    <w:p>
+      <w:pPr>
+        <w:spacing w:line="240" w:lineRule="auto"/>
+        <w:ind w:firstLine="720"/>
+        <w:contextualSpacing/>
+        <w:rPr>
+          <w:b/>
+        </w:rPr>
+      </w:pPr>
+      <w:r>
+        <w:rPr>
+          <w:b/>
+        </w:rPr>
+        <w:t xml:space="preserve">  -Poor code logic:</w:t>
+      </w:r>
+    </w:p>
+    <w:p>
+      <w:pPr>
+        <w:spacing w:line="240" w:lineRule="auto"/>
+        <w:contextualSpacing/>
+        <w:rPr>
+          <w:b/>
+        </w:rPr>
+      </w:pPr>
+      <w:r>
+        <w:rPr>
+          <w:b/>
+        </w:rPr>
+        <w:tab/>
+      </w:r>
+      <w:r>
+        <w:rPr>
+          <w:b/>
+        </w:rPr>
+        <w:tab/>
+        <w:t>-No problems</w:t>
+      </w:r>
+    </w:p>
+    <w:p>
+      <w:pPr>
+        <w:spacing w:line="240" w:lineRule="auto"/>
+        <w:contextualSpacing/>
+        <w:rPr>
+          <w:b/>
+        </w:rPr>
+      </w:pPr>
+      <w:r>
+        <w:rPr>
+          <w:b/>
+        </w:rPr>
+        <w:tab/>
+      </w:r>
+      <w:r>
+        <w:rPr>
+          <w:b/>
+        </w:rPr>
+        <w:tab/>
+      </w:r>
+    </w:p>
+    <w:p>
+      <w:pPr>
+        <w:spacing w:line="240" w:lineRule="auto"/>
+        <w:ind w:firstLine="720"/>
+        <w:contextualSpacing/>
+        <w:rPr>
+          <w:b/>
+        </w:rPr>
+      </w:pPr>
+      <w:r>
+        <w:rPr>
+          <w:b/>
+        </w:rPr>
+        <w:t xml:space="preserve">  -Poor coding style:</w:t>
+      </w:r>
+    </w:p>
+    <w:p>
+      <w:pPr>
+        <w:spacing w:line="240" w:lineRule="auto"/>
+        <w:ind w:left="1440"/>
+        <w:contextualSpacing/>
+        <w:rPr>
+          <w:b/>
+        </w:rPr>
+      </w:pPr>
+      <w:r>
+        <w:rPr>
+          <w:b/>
+        </w:rPr>
+        <w:t>-Code not in compliance with PEP8 standards. Run code through PEP8 style check and fix accordingly.</w:t>
+      </w:r>
+    </w:p>
+    <w:p>
+      <w:pPr>
+        <w:spacing w:line="240" w:lineRule="auto"/>
+        <w:contextualSpacing/>
+        <w:rPr>
+          <w:b/>
+        </w:rPr>
+      </w:pPr>
+      <w:r>
+        <w:rPr>
+          <w:b/>
+        </w:rPr>
+        <w:tab/>
+      </w:r>
+    </w:p>
+    <w:p>
+      <w:pPr>
+        <w:spacing w:line="240" w:lineRule="auto"/>
+        <w:ind w:firstLine="720"/>
+        <w:contextualSpacing/>
+        <w:rPr>
+          <w:b/>
+        </w:rPr>
+      </w:pPr>
+      <w:r>
+        <w:rPr>
+          <w:b/>
+        </w:rPr>
+        <w:t xml:space="preserve">  -Missing documentation:</w:t>
+      </w:r>
+    </w:p>
+    <w:p>
+      <w:pPr>
+        <w:spacing w:line="240" w:lineRule="auto"/>
+        <w:contextualSpacing/>
+        <w:rPr>
+          <w:b/>
+        </w:rPr>
+      </w:pPr>
+      <w:r>
+        <w:rPr>
+          <w:b/>
+        </w:rPr>
+        <w:tab/>
+      </w:r>
+      <w:r>
+        <w:rPr>
+          <w:b/>
+        </w:rPr>
+        <w:tab/>
+        <w:t>-Good documentation</w:t>
+      </w:r>
+    </w:p>
+    <w:p>
+      <w:pPr>
+        <w:spacing w:line="240" w:lineRule="auto"/>
+        <w:contextualSpacing/>
+        <w:rPr>
+          <w:b/>
+        </w:rPr>
+      </w:pPr>
+      <w:r>
+        <w:rPr>
+          <w:b/>
+        </w:rPr>
+        <w:t xml:space="preserve">  </w:t>
+      </w:r>
+    </w:p>
+    <w:p>
+      <w:pPr>
+        <w:spacing w:line="240" w:lineRule="auto"/>
+        <w:contextualSpacing/>
+        <w:rPr>
+          <w:b/>
+        </w:rPr>
+      </w:pPr>
+      <w:r>
+        <w:rPr>
+          <w:b/>
+        </w:rPr>
         <w:t xml:space="preserve"> </w:t>
       </w:r>
+      <w:r>
+        <w:rPr>
+          <w:b/>
+        </w:rPr>
+        <w:tab/>
+      </w:r>
+      <w:r>
+        <w:rPr>
+          <w:b/>
+        </w:rPr>
+        <w:t xml:space="preserve"> -Unreadable code:</w:t>
+      </w:r>
+    </w:p>
+    <w:p>
+      <w:pPr>
+        <w:spacing w:line="240" w:lineRule="auto"/>
+        <w:contextualSpacing/>
+        <w:rPr>
+          <w:b/>
+        </w:rPr>
+      </w:pPr>
+      <w:r>
+        <w:rPr>
+          <w:b/>
+        </w:rPr>
+        <w:tab/>
+      </w:r>
+      <w:r>
+        <w:rPr>
+          <w:b/>
+        </w:rPr>
+        <w:tab/>
+        <w:t>-No problems</w:t>
+      </w:r>
+    </w:p>
+    <w:p>
+      <w:pPr>
+        <w:spacing w:line="240" w:lineRule="auto"/>
+        <w:contextualSpacing/>
+        <w:rPr>
+          <w:b/>
+        </w:rPr>
+      </w:pPr>
+      <w:r>
+        <w:rPr>
+          <w:b/>
+        </w:rPr>
+        <w:tab/>
+      </w:r>
+      <w:r>
+        <w:rPr>
+          <w:b/>
+        </w:rPr>
+        <w:tab/>
+      </w:r>
+    </w:p>
+    <w:p>
+      <w:pPr>
+        <w:spacing w:line="240" w:lineRule="auto"/>
+        <w:ind w:firstLine="720"/>
+        <w:contextualSpacing/>
+        <w:rPr>
+          <w:b/>
+        </w:rPr>
+      </w:pPr>
+      <w:r>
+        <w:rPr>
+          <w:b/>
+        </w:rPr>
+        <w:t xml:space="preserve">  -Vulnerabilities in code</w:t>
+      </w:r>
+    </w:p>
+    <w:p>
+      <w:pPr>
+        <w:spacing w:line="240" w:lineRule="auto"/>
+        <w:contextualSpacing/>
+        <w:rPr>
+          <w:b/>
+        </w:rPr>
+      </w:pPr>
+      <w:r>
+        <w:rPr>
+          <w:b/>
+        </w:rPr>
+        <w:tab/>
+      </w:r>
+      <w:r>
+        <w:rPr>
+          <w:b/>
+        </w:rPr>
+        <w:tab/>
+        <w:t>-None found</w:t>
+      </w:r>
+    </w:p>
+    <w:p>
+      <w:pPr>
+        <w:spacing w:line="240" w:lineRule="auto"/>
+        <w:contextualSpacing/>
+        <w:rPr>
+          <w:b/>
+        </w:rPr>
+      </w:pPr>
+      <w:r>
+        <w:rPr>
+          <w:b/>
+        </w:rPr>
+        <w:tab/>
+      </w:r>
+      <w:r>
+        <w:rPr>
+          <w:b/>
+        </w:rPr>
+        <w:tab/>
+        <w:t>-Passed all unit test in testrepo.py</w:t>
+      </w:r>
     </w:p>
     <w:sectPr>
-      <w:footerReference w:type="default" r:id="rId19"/>
+      <w:footerReference w:type="default" r:id="rId20"/>
       <w:pgSz w:w="12240" w:h="15840"/>
       <w:pgMar w:top="1134" w:right="1440" w:bottom="1134" w:left="1440" w:header="720" w:footer="720" w:gutter="0"/>
       <w:pgBorders w:offsetFrom="page">
@@ -6350,7 +7295,7 @@
           <w:rPr>
             <w:noProof/>
           </w:rPr>
-          <w:t>15</w:t>
+          <w:t>16</w:t>
         </w:r>
         <w:r>
           <w:rPr>
@@ -9104,7 +10049,475 @@
             </a:pPr>
             <a:r>
               <a:rPr lang="en-CA"/>
-              <a:t>Chart Title</a:t>
+              <a:t>Sprint</a:t>
+            </a:r>
+            <a:r>
+              <a:rPr lang="en-CA" baseline="0"/>
+              <a:t> 1</a:t>
+            </a:r>
+            <a:endParaRPr lang="en-CA"/>
+          </a:p>
+        </c:rich>
+      </c:tx>
+      <c:overlay val="0"/>
+      <c:spPr>
+        <a:noFill/>
+        <a:ln>
+          <a:noFill/>
+        </a:ln>
+        <a:effectLst/>
+      </c:spPr>
+    </c:title>
+    <c:autoTitleDeleted val="0"/>
+    <c:plotArea>
+      <c:layout>
+        <c:manualLayout>
+          <c:layoutTarget val="inner"/>
+          <c:xMode val="edge"/>
+          <c:yMode val="edge"/>
+          <c:x val="4.2125015568133098E-2"/>
+          <c:y val="0.101546863803378"/>
+          <c:w val="0.93854282274469703"/>
+          <c:h val="0.69733475672799705"/>
+        </c:manualLayout>
+      </c:layout>
+      <c:lineChart>
+        <c:grouping val="standard"/>
+        <c:varyColors val="0"/>
+        <c:ser>
+          <c:idx val="0"/>
+          <c:order val="0"/>
+          <c:tx>
+            <c:strRef>
+              <c:f>'[Burndown_Chart_Sprint1 (1).xlsx]Sheet1'!$B$1</c:f>
+              <c:strCache>
+                <c:ptCount val="1"/>
+                <c:pt idx="0">
+                  <c:v>ANTICIPATED REMAINING</c:v>
+                </c:pt>
+              </c:strCache>
+            </c:strRef>
+          </c:tx>
+          <c:spPr>
+            <a:ln w="22225" cap="rnd">
+              <a:solidFill>
+                <a:schemeClr val="accent1"/>
+              </a:solidFill>
+            </a:ln>
+            <a:effectLst>
+              <a:glow rad="139700">
+                <a:schemeClr val="accent1">
+                  <a:satMod val="175000"/>
+                  <a:alpha val="14000"/>
+                </a:schemeClr>
+              </a:glow>
+            </a:effectLst>
+          </c:spPr>
+          <c:marker>
+            <c:symbol val="none"/>
+          </c:marker>
+          <c:cat>
+            <c:numRef>
+              <c:f>'[Burndown_Chart_Sprint1 (1).xlsx]Sheet1'!$A$2:$A$8</c:f>
+              <c:numCache>
+                <c:formatCode>d\-mmm\-yy</c:formatCode>
+                <c:ptCount val="7"/>
+                <c:pt idx="0">
+                  <c:v>42660</c:v>
+                </c:pt>
+                <c:pt idx="1">
+                  <c:v>42661</c:v>
+                </c:pt>
+                <c:pt idx="2">
+                  <c:v>42662</c:v>
+                </c:pt>
+                <c:pt idx="3">
+                  <c:v>42663</c:v>
+                </c:pt>
+                <c:pt idx="4">
+                  <c:v>42664</c:v>
+                </c:pt>
+                <c:pt idx="5">
+                  <c:v>42665</c:v>
+                </c:pt>
+                <c:pt idx="6">
+                  <c:v>42666</c:v>
+                </c:pt>
+              </c:numCache>
+            </c:numRef>
+          </c:cat>
+          <c:val>
+            <c:numRef>
+              <c:f>'[Burndown_Chart_Sprint1 (1).xlsx]Sheet1'!$B$2:$B$8</c:f>
+              <c:numCache>
+                <c:formatCode>General</c:formatCode>
+                <c:ptCount val="7"/>
+                <c:pt idx="0">
+                  <c:v>25</c:v>
+                </c:pt>
+                <c:pt idx="1">
+                  <c:v>25</c:v>
+                </c:pt>
+                <c:pt idx="2">
+                  <c:v>25</c:v>
+                </c:pt>
+                <c:pt idx="3">
+                  <c:v>25</c:v>
+                </c:pt>
+                <c:pt idx="4">
+                  <c:v>25</c:v>
+                </c:pt>
+                <c:pt idx="5">
+                  <c:v>12.5</c:v>
+                </c:pt>
+                <c:pt idx="6">
+                  <c:v>0</c:v>
+                </c:pt>
+              </c:numCache>
+            </c:numRef>
+          </c:val>
+          <c:smooth val="0"/>
+          <c:extLst>
+            <c:ext xmlns:c16="http://schemas.microsoft.com/office/drawing/2014/chart" uri="{C3380CC4-5D6E-409C-BE32-E72D297353CC}">
+              <c16:uniqueId val="{00000000-60C4-4A0A-A81F-1C54032D19F6}"/>
+            </c:ext>
+          </c:extLst>
+        </c:ser>
+        <c:ser>
+          <c:idx val="1"/>
+          <c:order val="1"/>
+          <c:tx>
+            <c:strRef>
+              <c:f>'[Burndown_Chart_Sprint1 (1).xlsx]Sheet1'!$C$1</c:f>
+              <c:strCache>
+                <c:ptCount val="1"/>
+                <c:pt idx="0">
+                  <c:v>ACTUAL REMAINING</c:v>
+                </c:pt>
+              </c:strCache>
+            </c:strRef>
+          </c:tx>
+          <c:spPr>
+            <a:ln w="22225" cap="rnd">
+              <a:solidFill>
+                <a:schemeClr val="accent2"/>
+              </a:solidFill>
+            </a:ln>
+            <a:effectLst>
+              <a:glow rad="139700">
+                <a:schemeClr val="accent2">
+                  <a:satMod val="175000"/>
+                  <a:alpha val="14000"/>
+                </a:schemeClr>
+              </a:glow>
+            </a:effectLst>
+          </c:spPr>
+          <c:marker>
+            <c:symbol val="none"/>
+          </c:marker>
+          <c:cat>
+            <c:numRef>
+              <c:f>'[Burndown_Chart_Sprint1 (1).xlsx]Sheet1'!$A$2:$A$8</c:f>
+              <c:numCache>
+                <c:formatCode>d\-mmm\-yy</c:formatCode>
+                <c:ptCount val="7"/>
+                <c:pt idx="0">
+                  <c:v>42660</c:v>
+                </c:pt>
+                <c:pt idx="1">
+                  <c:v>42661</c:v>
+                </c:pt>
+                <c:pt idx="2">
+                  <c:v>42662</c:v>
+                </c:pt>
+                <c:pt idx="3">
+                  <c:v>42663</c:v>
+                </c:pt>
+                <c:pt idx="4">
+                  <c:v>42664</c:v>
+                </c:pt>
+                <c:pt idx="5">
+                  <c:v>42665</c:v>
+                </c:pt>
+                <c:pt idx="6">
+                  <c:v>42666</c:v>
+                </c:pt>
+              </c:numCache>
+            </c:numRef>
+          </c:cat>
+          <c:val>
+            <c:numRef>
+              <c:f>'[Burndown_Chart_Sprint1 (1).xlsx]Sheet1'!$C$2:$C$8</c:f>
+              <c:numCache>
+                <c:formatCode>General</c:formatCode>
+                <c:ptCount val="7"/>
+                <c:pt idx="0">
+                  <c:v>25</c:v>
+                </c:pt>
+                <c:pt idx="1">
+                  <c:v>25</c:v>
+                </c:pt>
+                <c:pt idx="2">
+                  <c:v>25</c:v>
+                </c:pt>
+                <c:pt idx="3">
+                  <c:v>25</c:v>
+                </c:pt>
+                <c:pt idx="4">
+                  <c:v>25</c:v>
+                </c:pt>
+                <c:pt idx="5">
+                  <c:v>15</c:v>
+                </c:pt>
+                <c:pt idx="6">
+                  <c:v>0</c:v>
+                </c:pt>
+              </c:numCache>
+            </c:numRef>
+          </c:val>
+          <c:smooth val="0"/>
+          <c:extLst>
+            <c:ext xmlns:c16="http://schemas.microsoft.com/office/drawing/2014/chart" uri="{C3380CC4-5D6E-409C-BE32-E72D297353CC}">
+              <c16:uniqueId val="{00000001-60C4-4A0A-A81F-1C54032D19F6}"/>
+            </c:ext>
+          </c:extLst>
+        </c:ser>
+        <c:dLbls>
+          <c:showLegendKey val="0"/>
+          <c:showVal val="0"/>
+          <c:showCatName val="0"/>
+          <c:showSerName val="0"/>
+          <c:showPercent val="0"/>
+          <c:showBubbleSize val="0"/>
+        </c:dLbls>
+        <c:smooth val="0"/>
+        <c:axId val="2123968312"/>
+        <c:axId val="2123971736"/>
+      </c:lineChart>
+      <c:dateAx>
+        <c:axId val="2123968312"/>
+        <c:scaling>
+          <c:orientation val="minMax"/>
+        </c:scaling>
+        <c:delete val="0"/>
+        <c:axPos val="b"/>
+        <c:numFmt formatCode="d\-mmm\-yy" sourceLinked="1"/>
+        <c:majorTickMark val="out"/>
+        <c:minorTickMark val="none"/>
+        <c:tickLblPos val="nextTo"/>
+        <c:spPr>
+          <a:noFill/>
+          <a:ln>
+            <a:noFill/>
+          </a:ln>
+          <a:effectLst/>
+        </c:spPr>
+        <c:txPr>
+          <a:bodyPr rot="-60000000" spcFirstLastPara="1" vertOverflow="ellipsis" vert="horz" wrap="square" anchor="ctr" anchorCtr="1"/>
+          <a:lstStyle/>
+          <a:p>
+            <a:pPr>
+              <a:defRPr sz="900" b="0" i="0" u="none" strike="noStrike" kern="1200" baseline="0">
+                <a:solidFill>
+                  <a:schemeClr val="lt1">
+                    <a:lumMod val="75000"/>
+                  </a:schemeClr>
+                </a:solidFill>
+                <a:latin typeface="+mn-lt"/>
+                <a:ea typeface="+mn-ea"/>
+                <a:cs typeface="+mn-cs"/>
+              </a:defRPr>
+            </a:pPr>
+            <a:endParaRPr lang="en-US"/>
+          </a:p>
+        </c:txPr>
+        <c:crossAx val="2123971736"/>
+        <c:crosses val="autoZero"/>
+        <c:auto val="1"/>
+        <c:lblOffset val="100"/>
+        <c:baseTimeUnit val="days"/>
+      </c:dateAx>
+      <c:valAx>
+        <c:axId val="2123971736"/>
+        <c:scaling>
+          <c:orientation val="minMax"/>
+          <c:max val="35"/>
+          <c:min val="0"/>
+        </c:scaling>
+        <c:delete val="0"/>
+        <c:axPos val="l"/>
+        <c:majorGridlines>
+          <c:spPr>
+            <a:ln w="9525" cap="flat" cmpd="sng" algn="ctr">
+              <a:gradFill>
+                <a:gsLst>
+                  <a:gs pos="100000">
+                    <a:schemeClr val="dk1">
+                      <a:lumMod val="75000"/>
+                      <a:lumOff val="25000"/>
+                    </a:schemeClr>
+                  </a:gs>
+                  <a:gs pos="0">
+                    <a:schemeClr val="dk1">
+                      <a:lumMod val="65000"/>
+                      <a:lumOff val="35000"/>
+                    </a:schemeClr>
+                  </a:gs>
+                </a:gsLst>
+                <a:lin ang="5400000" scaled="0"/>
+              </a:gradFill>
+              <a:round/>
+            </a:ln>
+            <a:effectLst/>
+          </c:spPr>
+        </c:majorGridlines>
+        <c:numFmt formatCode="General" sourceLinked="1"/>
+        <c:majorTickMark val="none"/>
+        <c:minorTickMark val="none"/>
+        <c:tickLblPos val="nextTo"/>
+        <c:spPr>
+          <a:noFill/>
+          <a:ln>
+            <a:noFill/>
+          </a:ln>
+          <a:effectLst/>
+        </c:spPr>
+        <c:txPr>
+          <a:bodyPr rot="-60000000" spcFirstLastPara="1" vertOverflow="ellipsis" vert="horz" wrap="square" anchor="ctr" anchorCtr="1"/>
+          <a:lstStyle/>
+          <a:p>
+            <a:pPr>
+              <a:defRPr sz="900" b="0" i="0" u="none" strike="noStrike" kern="1200" baseline="0">
+                <a:solidFill>
+                  <a:schemeClr val="lt1">
+                    <a:lumMod val="75000"/>
+                  </a:schemeClr>
+                </a:solidFill>
+                <a:latin typeface="+mn-lt"/>
+                <a:ea typeface="+mn-ea"/>
+                <a:cs typeface="+mn-cs"/>
+              </a:defRPr>
+            </a:pPr>
+            <a:endParaRPr lang="en-US"/>
+          </a:p>
+        </c:txPr>
+        <c:crossAx val="2123968312"/>
+        <c:crosses val="autoZero"/>
+        <c:crossBetween val="between"/>
+        <c:majorUnit val="5"/>
+      </c:valAx>
+      <c:spPr>
+        <a:noFill/>
+        <a:ln>
+          <a:noFill/>
+        </a:ln>
+        <a:effectLst/>
+      </c:spPr>
+    </c:plotArea>
+    <c:legend>
+      <c:legendPos val="t"/>
+      <c:overlay val="0"/>
+      <c:spPr>
+        <a:noFill/>
+        <a:ln>
+          <a:noFill/>
+        </a:ln>
+        <a:effectLst/>
+      </c:spPr>
+      <c:txPr>
+        <a:bodyPr rot="0" spcFirstLastPara="1" vertOverflow="ellipsis" vert="horz" wrap="square" anchor="ctr" anchorCtr="1"/>
+        <a:lstStyle/>
+        <a:p>
+          <a:pPr>
+            <a:defRPr sz="900" b="0" i="0" u="none" strike="noStrike" kern="1200" baseline="0">
+              <a:solidFill>
+                <a:schemeClr val="lt1">
+                  <a:lumMod val="75000"/>
+                </a:schemeClr>
+              </a:solidFill>
+              <a:latin typeface="+mn-lt"/>
+              <a:ea typeface="+mn-ea"/>
+              <a:cs typeface="+mn-cs"/>
+            </a:defRPr>
+          </a:pPr>
+          <a:endParaRPr lang="en-US"/>
+        </a:p>
+      </c:txPr>
+    </c:legend>
+    <c:plotVisOnly val="1"/>
+    <c:dispBlanksAs val="gap"/>
+    <c:showDLblsOverMax val="0"/>
+  </c:chart>
+  <c:spPr>
+    <a:solidFill>
+      <a:schemeClr val="dk1">
+        <a:lumMod val="75000"/>
+        <a:lumOff val="25000"/>
+      </a:schemeClr>
+    </a:solidFill>
+    <a:ln w="9525" cap="flat" cmpd="sng" algn="ctr">
+      <a:solidFill>
+        <a:schemeClr val="dk1">
+          <a:lumMod val="15000"/>
+          <a:lumOff val="85000"/>
+        </a:schemeClr>
+      </a:solidFill>
+      <a:round/>
+    </a:ln>
+    <a:effectLst/>
+  </c:spPr>
+  <c:txPr>
+    <a:bodyPr/>
+    <a:lstStyle/>
+    <a:p>
+      <a:pPr>
+        <a:defRPr/>
+      </a:pPr>
+      <a:endParaRPr lang="en-US"/>
+    </a:p>
+  </c:txPr>
+  <c:externalData r:id="rId2">
+    <c:autoUpdate val="0"/>
+  </c:externalData>
+</c:chartSpace>
+</file>
+
+<file path=word/charts/chart2.xml><?xml version="1.0" encoding="utf-8"?>
+<c:chartSpace xmlns:c="http://schemas.openxmlformats.org/drawingml/2006/chart" xmlns:a="http://schemas.openxmlformats.org/drawingml/2006/main" xmlns:r="http://schemas.openxmlformats.org/officeDocument/2006/relationships" xmlns:c16r2="http://schemas.microsoft.com/office/drawing/2015/06/chart">
+  <c:date1904 val="0"/>
+  <c:lang val="en-US"/>
+  <c:roundedCorners val="0"/>
+  <mc:AlternateContent xmlns:mc="http://schemas.openxmlformats.org/markup-compatibility/2006">
+    <mc:Choice xmlns:c14="http://schemas.microsoft.com/office/drawing/2007/8/2/chart" Requires="c14">
+      <c14:style val="102"/>
+    </mc:Choice>
+    <mc:Fallback>
+      <c:style val="2"/>
+    </mc:Fallback>
+  </mc:AlternateContent>
+  <c:clrMapOvr bg1="lt1" tx1="dk1" bg2="lt2" tx2="dk2" accent1="accent1" accent2="accent2" accent3="accent3" accent4="accent4" accent5="accent5" accent6="accent6" hlink="hlink" folHlink="folHlink"/>
+  <c:chart>
+    <c:title>
+      <c:tx>
+        <c:rich>
+          <a:bodyPr rot="0" spcFirstLastPara="1" vertOverflow="ellipsis" vert="horz" wrap="square" anchor="ctr" anchorCtr="1"/>
+          <a:lstStyle/>
+          <a:p>
+            <a:pPr>
+              <a:defRPr sz="1400" b="1" i="0" u="none" strike="noStrike" kern="1200" cap="none" baseline="0">
+                <a:solidFill>
+                  <a:schemeClr val="lt1">
+                    <a:lumMod val="85000"/>
+                  </a:schemeClr>
+                </a:solidFill>
+                <a:latin typeface="+mn-lt"/>
+                <a:ea typeface="+mn-ea"/>
+                <a:cs typeface="+mn-cs"/>
+              </a:defRPr>
+            </a:pPr>
+            <a:r>
+              <a:rPr lang="en-CA"/>
+              <a:t>Sprint 2</a:t>
             </a:r>
           </a:p>
         </c:rich>
@@ -9532,7 +10945,7 @@
 </c:chartSpace>
 </file>
 
-<file path=word/charts/chart2.xml><?xml version="1.0" encoding="utf-8"?>
+<file path=word/charts/chart3.xml><?xml version="1.0" encoding="utf-8"?>
 <c:chartSpace xmlns:c="http://schemas.openxmlformats.org/drawingml/2006/chart" xmlns:a="http://schemas.openxmlformats.org/drawingml/2006/main" xmlns:r="http://schemas.openxmlformats.org/officeDocument/2006/relationships" xmlns:c16r2="http://schemas.microsoft.com/office/drawing/2015/06/chart">
   <c:date1904 val="0"/>
   <c:lang val="en-US"/>
@@ -9567,8 +10980,13 @@
             </a:pPr>
             <a:r>
               <a:rPr lang="en-CA"/>
-              <a:t>Chart Title</a:t>
+              <a:t>Sprint</a:t>
             </a:r>
+            <a:r>
+              <a:rPr lang="en-CA" baseline="0"/>
+              <a:t> 3</a:t>
+            </a:r>
+            <a:endParaRPr lang="en-CA"/>
           </a:p>
         </c:rich>
       </c:tx>
@@ -9995,7 +11413,7 @@
 </c:chartSpace>
 </file>
 
-<file path=word/charts/chart3.xml><?xml version="1.0" encoding="utf-8"?>
+<file path=word/charts/chart4.xml><?xml version="1.0" encoding="utf-8"?>
 <c:chartSpace xmlns:c="http://schemas.openxmlformats.org/drawingml/2006/chart" xmlns:a="http://schemas.openxmlformats.org/drawingml/2006/main" xmlns:r="http://schemas.openxmlformats.org/officeDocument/2006/relationships" xmlns:c16r2="http://schemas.microsoft.com/office/drawing/2015/06/chart">
   <c:date1904 val="0"/>
   <c:lang val="en-US"/>
@@ -10030,8 +11448,13 @@
             </a:pPr>
             <a:r>
               <a:rPr lang="en-CA"/>
-              <a:t>Chart Title</a:t>
+              <a:t>Sprint</a:t>
             </a:r>
+            <a:r>
+              <a:rPr lang="en-CA" baseline="0"/>
+              <a:t> 4</a:t>
+            </a:r>
+            <a:endParaRPr lang="en-CA"/>
           </a:p>
         </c:rich>
       </c:tx>
@@ -11577,12 +13000,298 @@
 </a:themeOverride>
 </file>
 
+<file path=word/theme/themeOverride4.xml><?xml version="1.0" encoding="utf-8"?>
+<a:themeOverride xmlns:a="http://schemas.openxmlformats.org/drawingml/2006/main">
+  <a:clrScheme name="Office">
+    <a:dk1>
+      <a:sysClr val="windowText" lastClr="000000"/>
+    </a:dk1>
+    <a:lt1>
+      <a:sysClr val="window" lastClr="FFFFFF"/>
+    </a:lt1>
+    <a:dk2>
+      <a:srgbClr val="44546A"/>
+    </a:dk2>
+    <a:lt2>
+      <a:srgbClr val="E7E6E6"/>
+    </a:lt2>
+    <a:accent1>
+      <a:srgbClr val="5B9BD5"/>
+    </a:accent1>
+    <a:accent2>
+      <a:srgbClr val="ED7D31"/>
+    </a:accent2>
+    <a:accent3>
+      <a:srgbClr val="A5A5A5"/>
+    </a:accent3>
+    <a:accent4>
+      <a:srgbClr val="FFC000"/>
+    </a:accent4>
+    <a:accent5>
+      <a:srgbClr val="4472C4"/>
+    </a:accent5>
+    <a:accent6>
+      <a:srgbClr val="70AD47"/>
+    </a:accent6>
+    <a:hlink>
+      <a:srgbClr val="0563C1"/>
+    </a:hlink>
+    <a:folHlink>
+      <a:srgbClr val="954F72"/>
+    </a:folHlink>
+  </a:clrScheme>
+  <a:fontScheme name="Office">
+    <a:majorFont>
+      <a:latin typeface="Calibri Light" panose="020F0302020204030204"/>
+      <a:ea typeface=""/>
+      <a:cs typeface=""/>
+      <a:font script="Jpan" typeface="游ゴシック Light"/>
+      <a:font script="Hang" typeface="맑은 고딕"/>
+      <a:font script="Hans" typeface="等线 Light"/>
+      <a:font script="Hant" typeface="新細明體"/>
+      <a:font script="Arab" typeface="Times New Roman"/>
+      <a:font script="Hebr" typeface="Times New Roman"/>
+      <a:font script="Thai" typeface="Tahoma"/>
+      <a:font script="Ethi" typeface="Nyala"/>
+      <a:font script="Beng" typeface="Vrinda"/>
+      <a:font script="Gujr" typeface="Shruti"/>
+      <a:font script="Khmr" typeface="MoolBoran"/>
+      <a:font script="Knda" typeface="Tunga"/>
+      <a:font script="Guru" typeface="Raavi"/>
+      <a:font script="Cans" typeface="Euphemia"/>
+      <a:font script="Cher" typeface="Plantagenet Cherokee"/>
+      <a:font script="Yiii" typeface="Microsoft Yi Baiti"/>
+      <a:font script="Tibt" typeface="Microsoft Himalaya"/>
+      <a:font script="Thaa" typeface="MV Boli"/>
+      <a:font script="Deva" typeface="Mangal"/>
+      <a:font script="Telu" typeface="Gautami"/>
+      <a:font script="Taml" typeface="Latha"/>
+      <a:font script="Syrc" typeface="Estrangelo Edessa"/>
+      <a:font script="Orya" typeface="Kalinga"/>
+      <a:font script="Mlym" typeface="Kartika"/>
+      <a:font script="Laoo" typeface="DokChampa"/>
+      <a:font script="Sinh" typeface="Iskoola Pota"/>
+      <a:font script="Mong" typeface="Mongolian Baiti"/>
+      <a:font script="Viet" typeface="Times New Roman"/>
+      <a:font script="Uigh" typeface="Microsoft Uighur"/>
+      <a:font script="Geor" typeface="Sylfaen"/>
+      <a:font script="Armn" typeface="Arial"/>
+      <a:font script="Bugi" typeface="Leelawadee UI"/>
+      <a:font script="Bopo" typeface="Microsoft JhengHei"/>
+      <a:font script="Java" typeface="Javanese Text"/>
+      <a:font script="Lisu" typeface="Segoe UI"/>
+      <a:font script="Mymr" typeface="Myanmar Text"/>
+      <a:font script="Nkoo" typeface="Ebrima"/>
+      <a:font script="Olck" typeface="Nirmala UI"/>
+      <a:font script="Osma" typeface="Ebrima"/>
+      <a:font script="Phag" typeface="Phagspa"/>
+      <a:font script="Syrn" typeface="Estrangelo Edessa"/>
+      <a:font script="Syrj" typeface="Estrangelo Edessa"/>
+      <a:font script="Syre" typeface="Estrangelo Edessa"/>
+      <a:font script="Sora" typeface="Nirmala UI"/>
+      <a:font script="Tale" typeface="Microsoft Tai Le"/>
+      <a:font script="Talu" typeface="Microsoft New Tai Lue"/>
+      <a:font script="Tfng" typeface="Ebrima"/>
+    </a:majorFont>
+    <a:minorFont>
+      <a:latin typeface="Calibri" panose="020F0502020204030204"/>
+      <a:ea typeface=""/>
+      <a:cs typeface=""/>
+      <a:font script="Jpan" typeface="游ゴシック"/>
+      <a:font script="Hang" typeface="맑은 고딕"/>
+      <a:font script="Hans" typeface="等线"/>
+      <a:font script="Hant" typeface="新細明體"/>
+      <a:font script="Arab" typeface="Arial"/>
+      <a:font script="Hebr" typeface="Arial"/>
+      <a:font script="Thai" typeface="Tahoma"/>
+      <a:font script="Ethi" typeface="Nyala"/>
+      <a:font script="Beng" typeface="Vrinda"/>
+      <a:font script="Gujr" typeface="Shruti"/>
+      <a:font script="Khmr" typeface="DaunPenh"/>
+      <a:font script="Knda" typeface="Tunga"/>
+      <a:font script="Guru" typeface="Raavi"/>
+      <a:font script="Cans" typeface="Euphemia"/>
+      <a:font script="Cher" typeface="Plantagenet Cherokee"/>
+      <a:font script="Yiii" typeface="Microsoft Yi Baiti"/>
+      <a:font script="Tibt" typeface="Microsoft Himalaya"/>
+      <a:font script="Thaa" typeface="MV Boli"/>
+      <a:font script="Deva" typeface="Mangal"/>
+      <a:font script="Telu" typeface="Gautami"/>
+      <a:font script="Taml" typeface="Latha"/>
+      <a:font script="Syrc" typeface="Estrangelo Edessa"/>
+      <a:font script="Orya" typeface="Kalinga"/>
+      <a:font script="Mlym" typeface="Kartika"/>
+      <a:font script="Laoo" typeface="DokChampa"/>
+      <a:font script="Sinh" typeface="Iskoola Pota"/>
+      <a:font script="Mong" typeface="Mongolian Baiti"/>
+      <a:font script="Viet" typeface="Arial"/>
+      <a:font script="Uigh" typeface="Microsoft Uighur"/>
+      <a:font script="Geor" typeface="Sylfaen"/>
+      <a:font script="Armn" typeface="Arial"/>
+      <a:font script="Bugi" typeface="Leelawadee UI"/>
+      <a:font script="Bopo" typeface="Microsoft JhengHei"/>
+      <a:font script="Java" typeface="Javanese Text"/>
+      <a:font script="Lisu" typeface="Segoe UI"/>
+      <a:font script="Mymr" typeface="Myanmar Text"/>
+      <a:font script="Nkoo" typeface="Ebrima"/>
+      <a:font script="Olck" typeface="Nirmala UI"/>
+      <a:font script="Osma" typeface="Ebrima"/>
+      <a:font script="Phag" typeface="Phagspa"/>
+      <a:font script="Syrn" typeface="Estrangelo Edessa"/>
+      <a:font script="Syrj" typeface="Estrangelo Edessa"/>
+      <a:font script="Syre" typeface="Estrangelo Edessa"/>
+      <a:font script="Sora" typeface="Nirmala UI"/>
+      <a:font script="Tale" typeface="Microsoft Tai Le"/>
+      <a:font script="Talu" typeface="Microsoft New Tai Lue"/>
+      <a:font script="Tfng" typeface="Ebrima"/>
+    </a:minorFont>
+  </a:fontScheme>
+  <a:fmtScheme name="Office">
+    <a:fillStyleLst>
+      <a:solidFill>
+        <a:schemeClr val="phClr"/>
+      </a:solidFill>
+      <a:gradFill rotWithShape="1">
+        <a:gsLst>
+          <a:gs pos="0">
+            <a:schemeClr val="phClr">
+              <a:lumMod val="110000"/>
+              <a:satMod val="105000"/>
+              <a:tint val="67000"/>
+            </a:schemeClr>
+          </a:gs>
+          <a:gs pos="50000">
+            <a:schemeClr val="phClr">
+              <a:lumMod val="105000"/>
+              <a:satMod val="103000"/>
+              <a:tint val="73000"/>
+            </a:schemeClr>
+          </a:gs>
+          <a:gs pos="100000">
+            <a:schemeClr val="phClr">
+              <a:lumMod val="105000"/>
+              <a:satMod val="109000"/>
+              <a:tint val="81000"/>
+            </a:schemeClr>
+          </a:gs>
+        </a:gsLst>
+        <a:lin ang="5400000" scaled="0"/>
+      </a:gradFill>
+      <a:gradFill rotWithShape="1">
+        <a:gsLst>
+          <a:gs pos="0">
+            <a:schemeClr val="phClr">
+              <a:satMod val="103000"/>
+              <a:lumMod val="102000"/>
+              <a:tint val="94000"/>
+            </a:schemeClr>
+          </a:gs>
+          <a:gs pos="50000">
+            <a:schemeClr val="phClr">
+              <a:satMod val="110000"/>
+              <a:lumMod val="100000"/>
+              <a:shade val="100000"/>
+            </a:schemeClr>
+          </a:gs>
+          <a:gs pos="100000">
+            <a:schemeClr val="phClr">
+              <a:lumMod val="99000"/>
+              <a:satMod val="120000"/>
+              <a:shade val="78000"/>
+            </a:schemeClr>
+          </a:gs>
+        </a:gsLst>
+        <a:lin ang="5400000" scaled="0"/>
+      </a:gradFill>
+    </a:fillStyleLst>
+    <a:lnStyleLst>
+      <a:ln w="6350" cap="flat" cmpd="sng" algn="ctr">
+        <a:solidFill>
+          <a:schemeClr val="phClr"/>
+        </a:solidFill>
+        <a:prstDash val="solid"/>
+        <a:miter lim="800000"/>
+      </a:ln>
+      <a:ln w="12700" cap="flat" cmpd="sng" algn="ctr">
+        <a:solidFill>
+          <a:schemeClr val="phClr"/>
+        </a:solidFill>
+        <a:prstDash val="solid"/>
+        <a:miter lim="800000"/>
+      </a:ln>
+      <a:ln w="19050" cap="flat" cmpd="sng" algn="ctr">
+        <a:solidFill>
+          <a:schemeClr val="phClr"/>
+        </a:solidFill>
+        <a:prstDash val="solid"/>
+        <a:miter lim="800000"/>
+      </a:ln>
+    </a:lnStyleLst>
+    <a:effectStyleLst>
+      <a:effectStyle>
+        <a:effectLst/>
+      </a:effectStyle>
+      <a:effectStyle>
+        <a:effectLst/>
+      </a:effectStyle>
+      <a:effectStyle>
+        <a:effectLst>
+          <a:outerShdw blurRad="57150" dist="19050" dir="5400000" algn="ctr" rotWithShape="0">
+            <a:srgbClr val="000000">
+              <a:alpha val="63000"/>
+            </a:srgbClr>
+          </a:outerShdw>
+        </a:effectLst>
+      </a:effectStyle>
+    </a:effectStyleLst>
+    <a:bgFillStyleLst>
+      <a:solidFill>
+        <a:schemeClr val="phClr"/>
+      </a:solidFill>
+      <a:solidFill>
+        <a:schemeClr val="phClr">
+          <a:tint val="95000"/>
+          <a:satMod val="170000"/>
+        </a:schemeClr>
+      </a:solidFill>
+      <a:gradFill rotWithShape="1">
+        <a:gsLst>
+          <a:gs pos="0">
+            <a:schemeClr val="phClr">
+              <a:tint val="93000"/>
+              <a:satMod val="150000"/>
+              <a:shade val="98000"/>
+              <a:lumMod val="102000"/>
+            </a:schemeClr>
+          </a:gs>
+          <a:gs pos="50000">
+            <a:schemeClr val="phClr">
+              <a:tint val="98000"/>
+              <a:satMod val="130000"/>
+              <a:shade val="90000"/>
+              <a:lumMod val="103000"/>
+            </a:schemeClr>
+          </a:gs>
+          <a:gs pos="100000">
+            <a:schemeClr val="phClr">
+              <a:shade val="63000"/>
+              <a:satMod val="120000"/>
+            </a:schemeClr>
+          </a:gs>
+        </a:gsLst>
+        <a:lin ang="5400000" scaled="0"/>
+      </a:gradFill>
+    </a:bgFillStyleLst>
+  </a:fmtScheme>
+</a:themeOverride>
+</file>
+
 <file path=customXml/item1.xml><?xml version="1.0" encoding="utf-8"?>
 <b:Sources xmlns:b="http://schemas.openxmlformats.org/officeDocument/2006/bibliography" xmlns="http://schemas.openxmlformats.org/officeDocument/2006/bibliography" SelectedStyle="\APASixthEditionOfficeOnline.xsl" StyleName="APA" Version="6"/>
 </file>
 
 <file path=customXml/itemProps1.xml><?xml version="1.0" encoding="utf-8"?>
-<ds:datastoreItem xmlns:ds="http://schemas.openxmlformats.org/officeDocument/2006/customXml" ds:itemID="{A6161E57-5377-4899-9BF9-C466D31D9BB2}">
+<ds:datastoreItem xmlns:ds="http://schemas.openxmlformats.org/officeDocument/2006/customXml" ds:itemID="{B29DA7BE-4F31-4D32-9E89-3E4124EE4754}">
   <ds:schemaRefs>
     <ds:schemaRef ds:uri="http://schemas.openxmlformats.org/officeDocument/2006/bibliography"/>
   </ds:schemaRefs>

</xml_diff>